<commit_message>
Weitere Bugfixes für die ISBN-Suche
</commit_message>
<xml_diff>
--- a/Handbuch zur Bilbiotheksverwaltungs.docx
+++ b/Handbuch zur Bilbiotheksverwaltungs.docx
@@ -4321,7 +4321,73 @@
           <w:sz w:val="32"/>
           <w:szCs w:val="32"/>
         </w:rPr>
-        <w:t xml:space="preserve">Der Titel, der Autor, der Verlag und ein Bild des Buches können mit einer Internetverbindung nach Eingabe der ISBN automatisch geladen werden (funktioniert nicht bei jedem Buch). Mithilfe der Schaltfläche neben dem Eingabefeld der </w:t>
+        <w:t>Die verschiedenen Buchdaten können nach Eingabe der ISBN automatisch geladen werden</w:t>
+      </w:r>
+      <w:r>
+        <w:rPr>
+          <w:rFonts w:ascii="Calibri" w:hAnsi="Calibri" w:cs="Calibri"/>
+          <w:sz w:val="32"/>
+          <w:szCs w:val="32"/>
+        </w:rPr>
+        <w:t>.</w:t>
+      </w:r>
+      <w:r>
+        <w:rPr>
+          <w:rFonts w:ascii="Calibri" w:hAnsi="Calibri" w:cs="Calibri"/>
+          <w:sz w:val="32"/>
+          <w:szCs w:val="32"/>
+        </w:rPr>
+        <w:t xml:space="preserve"> Hierbei wird auf die Datenbank der Deutschen Nationalbibliothek (</w:t>
+      </w:r>
+      <w:r>
+        <w:rPr>
+          <w:rFonts w:ascii="Calibri" w:hAnsi="Calibri" w:cs="Calibri"/>
+          <w:i/>
+          <w:sz w:val="32"/>
+          <w:szCs w:val="32"/>
+        </w:rPr>
+        <w:t>www.dnb.de</w:t>
+      </w:r>
+      <w:r>
+        <w:rPr>
+          <w:rFonts w:ascii="Calibri" w:hAnsi="Calibri" w:cs="Calibri"/>
+          <w:sz w:val="32"/>
+          <w:szCs w:val="32"/>
+        </w:rPr>
+        <w:t xml:space="preserve">) und </w:t>
+      </w:r>
+      <w:r>
+        <w:rPr>
+          <w:rFonts w:ascii="Calibri" w:hAnsi="Calibri" w:cs="Calibri"/>
+          <w:i/>
+          <w:sz w:val="32"/>
+          <w:szCs w:val="32"/>
+        </w:rPr>
+        <w:t>www.buecher-nach-isbn.info</w:t>
+      </w:r>
+      <w:r>
+        <w:rPr>
+          <w:rFonts w:ascii="Calibri" w:hAnsi="Calibri" w:cs="Calibri"/>
+          <w:sz w:val="32"/>
+          <w:szCs w:val="32"/>
+        </w:rPr>
+        <w:t xml:space="preserve"> </w:t>
+      </w:r>
+      <w:r>
+        <w:rPr>
+          <w:rFonts w:ascii="Calibri" w:hAnsi="Calibri" w:cs="Calibri"/>
+          <w:sz w:val="32"/>
+          <w:szCs w:val="32"/>
+        </w:rPr>
+        <w:t xml:space="preserve">zugegriffen. </w:t>
+      </w:r>
+      <w:r>
+        <w:rPr>
+          <w:rFonts w:ascii="Calibri" w:hAnsi="Calibri" w:cs="Calibri"/>
+          <w:sz w:val="32"/>
+          <w:szCs w:val="32"/>
+        </w:rPr>
+        <w:t xml:space="preserve">Mithilfe der Schaltfläche neben dem Eingabefeld der ISBN oder der </w:t>
       </w:r>
       <w:r>
         <w:rPr>
@@ -4330,7 +4396,7 @@
           <w:szCs w:val="32"/>
         </w:rPr>
         <w:lastRenderedPageBreak/>
-        <w:t>ISBN oder der Entertaste wird dieser Vorgang gestartet (bei Eingabe mit Barcodescanner passiert dies automatisch).</w:t>
+        <w:t>Entertaste wird dieser Vorgang gestartet (bei Eingabe mit Barcodescanner passiert dies automatisch).</w:t>
       </w:r>
     </w:p>
     <w:p>
@@ -9948,6 +10014,35 @@
         </w:rPr>
         <w:t>Etikettendrucker Brother QL-800 mit 62mm breiten Endlos-Etiketten</w:t>
       </w:r>
+      <w:r>
+        <w:rPr>
+          <w:rFonts w:ascii="Calibri" w:hAnsi="Calibri" w:cs="Calibri"/>
+          <w:bCs/>
+          <w:sz w:val="32"/>
+          <w:szCs w:val="32"/>
+        </w:rPr>
+        <w:t xml:space="preserve"> (Einfarbig schwarz/weiß)</w:t>
+      </w:r>
+      <w:bookmarkStart w:id="0" w:name="_GoBack"/>
+      <w:bookmarkEnd w:id="0"/>
+      <w:r>
+        <w:rPr>
+          <w:rFonts w:ascii="Calibri" w:hAnsi="Calibri" w:cs="Calibri"/>
+          <w:bCs/>
+          <w:sz w:val="32"/>
+          <w:szCs w:val="32"/>
+        </w:rPr>
+        <w:t xml:space="preserve"> und installiertem Druckert</w:t>
+      </w:r>
+      <w:r>
+        <w:rPr>
+          <w:rFonts w:ascii="Calibri" w:hAnsi="Calibri" w:cs="Calibri"/>
+          <w:bCs/>
+          <w:sz w:val="32"/>
+          <w:szCs w:val="32"/>
+        </w:rPr>
+        <w:t>reiber</w:t>
+      </w:r>
     </w:p>
     <w:p>
       <w:pPr>
@@ -10178,7 +10273,17 @@
           <w:szCs w:val="32"/>
         </w:rPr>
         <w:br/>
-        <w:t xml:space="preserve">Schließlich müssen für die Datenbank noch die Rechte vergeben werden. Entweder erfolgt der Login über die </w:t>
+        <w:t xml:space="preserve">Schließlich müssen für die Datenbank noch die Rechte vergeben </w:t>
+      </w:r>
+      <w:r>
+        <w:rPr>
+          <w:rFonts w:ascii="Calibri" w:hAnsi="Calibri" w:cs="Calibri"/>
+          <w:bCs/>
+          <w:sz w:val="32"/>
+          <w:szCs w:val="32"/>
+        </w:rPr>
+        <w:lastRenderedPageBreak/>
+        <w:t xml:space="preserve">werden. Entweder erfolgt der Login über die </w:t>
       </w:r>
       <w:proofErr w:type="spellStart"/>
       <w:r>
@@ -10198,17 +10303,7 @@
           <w:sz w:val="32"/>
           <w:szCs w:val="32"/>
         </w:rPr>
-        <w:t xml:space="preserve">-Software über </w:t>
-      </w:r>
-      <w:r>
-        <w:rPr>
-          <w:rFonts w:ascii="Calibri" w:hAnsi="Calibri" w:cs="Calibri"/>
-          <w:bCs/>
-          <w:sz w:val="32"/>
-          <w:szCs w:val="32"/>
-        </w:rPr>
-        <w:lastRenderedPageBreak/>
-        <w:t xml:space="preserve">die </w:t>
+        <w:t xml:space="preserve">-Software über die </w:t>
       </w:r>
       <w:r>
         <w:rPr>
@@ -10596,8 +10691,6 @@
           <w:szCs w:val="32"/>
         </w:rPr>
       </w:pPr>
-      <w:bookmarkStart w:id="0" w:name="_GoBack"/>
-      <w:bookmarkEnd w:id="0"/>
     </w:p>
     <w:p>
       <w:pPr>
@@ -11547,7 +11640,7 @@
           <w:rPr>
             <w:noProof/>
           </w:rPr>
-          <w:t>33</w:t>
+          <w:t>28</w:t>
         </w:r>
         <w:r>
           <w:fldChar w:fldCharType="end"/>
@@ -17679,7 +17772,7 @@
 </file>
 
 <file path=customXml/itemProps1.xml><?xml version="1.0" encoding="utf-8"?>
-<ds:datastoreItem xmlns:ds="http://schemas.openxmlformats.org/officeDocument/2006/customXml" ds:itemID="{5CFC6C3A-4292-4F69-B1D4-67B90B8D39D4}">
+<ds:datastoreItem xmlns:ds="http://schemas.openxmlformats.org/officeDocument/2006/customXml" ds:itemID="{0D9EAED6-B397-42C2-9572-B87251C53046}">
   <ds:schemaRefs>
     <ds:schemaRef ds:uri="http://schemas.openxmlformats.org/officeDocument/2006/bibliography"/>
   </ds:schemaRefs>

</xml_diff>